<commit_message>
mises à jour TDG
</commit_message>
<xml_diff>
--- a/src/nuclio1954-12-29fr.docx
+++ b/src/nuclio1954-12-29fr.docx
@@ -29,67 +29,13 @@
         <w:t>« </w:t>
       </w:r>
       <w:r>
-        <w:t>Un livre sensati</w:t>
-      </w:r>
-      <w:r>
-        <w:t>o</w:t>
-      </w:r>
-      <w:r>
-        <w:t>nnel de Jules M</w:t>
-      </w:r>
-      <w:r>
-        <w:t>o</w:t>
-      </w:r>
-      <w:r>
-        <w:t>ch</w:t>
-      </w:r>
-      <w:r>
-        <w:t> </w:t>
-      </w:r>
-      <w:r>
-        <w:t xml:space="preserve">: </w:t>
+        <w:t xml:space="preserve">Un livre sensationnel de Jules Moch : </w:t>
       </w:r>
       <w:r>
         <w:rPr>
           <w:i/>
         </w:rPr>
-        <w:t>L</w:t>
-      </w:r>
-      <w:r>
-        <w:rPr>
-          <w:i/>
-        </w:rPr>
-        <w:t xml:space="preserve">a </w:t>
-      </w:r>
-      <w:r>
-        <w:rPr>
-          <w:i/>
-        </w:rPr>
-        <w:t>Folie</w:t>
-      </w:r>
-      <w:r>
-        <w:rPr>
-          <w:i/>
-        </w:rPr>
-        <w:t xml:space="preserve"> des </w:t>
-      </w:r>
-      <w:r>
-        <w:rPr>
-          <w:i/>
-        </w:rPr>
-        <w:t>h</w:t>
-      </w:r>
-      <w:r>
-        <w:rPr>
-          <w:i/>
-        </w:rPr>
-        <w:t>ommes</w:t>
-      </w:r>
-      <w:r>
-        <w:t> </w:t>
-      </w:r>
-      <w:r>
-        <w:t>»</w:t>
+        <w:t>La Folie des hommes</w:t>
       </w:r>
       <w:r>
         <w:t> »</w:t>
@@ -679,98 +625,62 @@
         <w:rPr>
           <w:i/>
         </w:rPr>
-        <w:t>Effets mécaniques</w:t>
-      </w:r>
+        <w:t>Effets mécaniques : destruction totale</w:t>
+      </w:r>
+      <w:r>
+        <w:t xml:space="preserve"> de tous les immeubles sur 700</w:t>
+      </w:r>
+      <w:r>
+        <w:t> </w:t>
+      </w:r>
+      <w:r>
+        <w:t>km</w:t>
+      </w:r>
+      <w:r>
+        <w:rPr>
+          <w:vertAlign w:val="superscript"/>
+        </w:rPr>
+        <w:t>2</w:t>
+      </w:r>
+      <w:r>
+        <w:t>, soit dans un rayon de 15 à 18</w:t>
+      </w:r>
+      <w:r>
+        <w:t> </w:t>
+      </w:r>
+      <w:r>
+        <w:t>km.</w:t>
+      </w:r>
+    </w:p>
+    <w:p>
+      <w:pPr>
+        <w:pStyle w:val="Liste"/>
+      </w:pPr>
       <w:r>
         <w:rPr>
           <w:i/>
         </w:rPr>
-        <w:t> </w:t>
-      </w:r>
+        <w:t>Dégâts</w:t>
+      </w:r>
+      <w:r>
+        <w:t xml:space="preserve"> dans un rayon de 50</w:t>
+      </w:r>
+      <w:r>
+        <w:t> </w:t>
+      </w:r>
+      <w:r>
+        <w:t>km.</w:t>
+      </w:r>
+    </w:p>
+    <w:p>
+      <w:pPr>
+        <w:pStyle w:val="Liste"/>
+      </w:pPr>
       <w:r>
         <w:rPr>
           <w:i/>
         </w:rPr>
-        <w:t xml:space="preserve">: </w:t>
-      </w:r>
-      <w:r>
-        <w:rPr>
-          <w:i/>
-        </w:rPr>
-        <w:t>d</w:t>
-      </w:r>
-      <w:r>
-        <w:rPr>
-          <w:i/>
-        </w:rPr>
-        <w:t>estruction totale</w:t>
-      </w:r>
-      <w:r>
-        <w:t xml:space="preserve"> de tous les immeubles sur 700</w:t>
-      </w:r>
-      <w:r>
-        <w:t> </w:t>
-      </w:r>
-      <w:r>
-        <w:t>km</w:t>
-      </w:r>
-      <w:r>
-        <w:rPr>
-          <w:vertAlign w:val="superscript"/>
-        </w:rPr>
-        <w:t>2</w:t>
-      </w:r>
-      <w:r>
-        <w:t>, soit dans un rayon de 15 à 18</w:t>
-      </w:r>
-      <w:r>
-        <w:t> </w:t>
-      </w:r>
-      <w:r>
-        <w:t>km.</w:t>
-      </w:r>
-    </w:p>
-    <w:p>
-      <w:pPr>
-        <w:pStyle w:val="Liste"/>
-      </w:pPr>
-      <w:r>
-        <w:rPr>
-          <w:i/>
-        </w:rPr>
-        <w:t>Dégâts</w:t>
-      </w:r>
-      <w:r>
-        <w:t xml:space="preserve"> dans un rayon de 50</w:t>
-      </w:r>
-      <w:r>
-        <w:t> </w:t>
-      </w:r>
-      <w:r>
-        <w:t>km.</w:t>
-      </w:r>
-    </w:p>
-    <w:p>
-      <w:pPr>
-        <w:pStyle w:val="Liste"/>
-      </w:pPr>
-      <w:r>
-        <w:rPr>
-          <w:i/>
-        </w:rPr>
-        <w:t>Effets caloriﬁques</w:t>
-      </w:r>
-      <w:r>
-        <w:rPr>
-          <w:i/>
-        </w:rPr>
-        <w:t> </w:t>
-      </w:r>
-      <w:r>
-        <w:rPr>
-          <w:i/>
-        </w:rPr>
-        <w:t xml:space="preserve">: </w:t>
+        <w:t xml:space="preserve">Effets caloriﬁques : </w:t>
       </w:r>
       <w:r>
         <w:rPr>

</xml_diff>